<commit_message>
Completed System Test & updated Use Case
The System test document is created based heavily on the book's template; however, I decided to use actual screenshots within the result coulumn to ensure accuracy.

The change in the Test Case document was switching "click" to "type" for user input, as "click" is not how the use inputs thier choices.
</commit_message>
<xml_diff>
--- a/Use Case Document/CIT 360 JSON Use Case.docx
+++ b/Use Case Document/CIT 360 JSON Use Case.docx
@@ -64,8 +64,6 @@
             <w:r>
               <w:t xml:space="preserve">. </w:t>
             </w:r>
-            <w:bookmarkStart w:id="0" w:name="_GoBack"/>
-            <w:bookmarkEnd w:id="0"/>
             <w:r>
               <w:t xml:space="preserve">First, the user uploads the </w:t>
             </w:r>
@@ -246,23 +244,7 @@
               <w:t xml:space="preserve">User </w:t>
             </w:r>
             <w:r>
-              <w:t xml:space="preserve">executes </w:t>
-            </w:r>
-            <w:proofErr w:type="spellStart"/>
-            <w:r>
-              <w:t>cmd</w:t>
-            </w:r>
-            <w:proofErr w:type="spellEnd"/>
-            <w:r>
-              <w:t xml:space="preserve"> </w:t>
-            </w:r>
-            <w:proofErr w:type="spellStart"/>
-            <w:r>
-              <w:t>commad</w:t>
-            </w:r>
-            <w:proofErr w:type="spellEnd"/>
-            <w:r>
-              <w:t xml:space="preserve">: </w:t>
+              <w:t xml:space="preserve">executes cmd commad: </w:t>
             </w:r>
           </w:p>
           <w:p>
@@ -331,21 +313,7 @@
               <w:rPr>
                 <w:rFonts w:ascii="Courier New" w:hAnsi="Courier New" w:cs="Courier New"/>
               </w:rPr>
-              <w:t xml:space="preserve"> 1 - </w:t>
-            </w:r>
-            <w:proofErr w:type="spellStart"/>
-            <w:r>
-              <w:rPr>
-                <w:rFonts w:ascii="Courier New" w:hAnsi="Courier New" w:cs="Courier New"/>
-              </w:rPr>
-              <w:t>Create&amp;Add</w:t>
-            </w:r>
-            <w:proofErr w:type="spellEnd"/>
-            <w:r>
-              <w:rPr>
-                <w:rFonts w:ascii="Courier New" w:hAnsi="Courier New" w:cs="Courier New"/>
-              </w:rPr>
-              <w:t xml:space="preserve"> Java Object "Profile"</w:t>
+              <w:t xml:space="preserve"> 1 - Create&amp;Add Java Object "Profile"</w:t>
             </w:r>
           </w:p>
           <w:p>
@@ -432,7 +400,13 @@
               </w:numPr>
             </w:pPr>
             <w:r>
-              <w:t>User clicks “3” and then ENTER</w:t>
+              <w:t xml:space="preserve">User </w:t>
+            </w:r>
+            <w:r>
+              <w:t>types</w:t>
+            </w:r>
+            <w:r>
+              <w:t xml:space="preserve"> “3” and then ENTER</w:t>
             </w:r>
           </w:p>
           <w:p>
@@ -519,21 +493,7 @@
               <w:rPr>
                 <w:rFonts w:ascii="Courier New" w:hAnsi="Courier New" w:cs="Courier New"/>
               </w:rPr>
-              <w:t xml:space="preserve"> 1 - </w:t>
-            </w:r>
-            <w:proofErr w:type="spellStart"/>
-            <w:r>
-              <w:rPr>
-                <w:rFonts w:ascii="Courier New" w:hAnsi="Courier New" w:cs="Courier New"/>
-              </w:rPr>
-              <w:t>Create&amp;Add</w:t>
-            </w:r>
-            <w:proofErr w:type="spellEnd"/>
-            <w:r>
-              <w:rPr>
-                <w:rFonts w:ascii="Courier New" w:hAnsi="Courier New" w:cs="Courier New"/>
-              </w:rPr>
-              <w:t xml:space="preserve"> Java Object "Profile"</w:t>
+              <w:t xml:space="preserve"> 1 - Create&amp;Add Java Object "Profile"</w:t>
             </w:r>
           </w:p>
           <w:p>
@@ -620,7 +580,13 @@
               </w:numPr>
             </w:pPr>
             <w:r>
-              <w:t>User clicks “1” and then ENTER</w:t>
+              <w:t xml:space="preserve">User </w:t>
+            </w:r>
+            <w:r>
+              <w:t>types</w:t>
+            </w:r>
+            <w:r>
+              <w:t xml:space="preserve"> “1” and then ENTER</w:t>
             </w:r>
           </w:p>
           <w:p>
@@ -653,43 +619,31 @@
               <w:rPr>
                 <w:rFonts w:ascii="Courier New" w:hAnsi="Courier New" w:cs="Courier New"/>
               </w:rPr>
-              <w:t>“</w:t>
-            </w:r>
-            <w:r>
-              <w:rPr>
-                <w:rFonts w:ascii="Courier New" w:hAnsi="Courier New" w:cs="Courier New"/>
-              </w:rPr>
-              <w:t>Creating and adding a profile</w:t>
-            </w:r>
-          </w:p>
-          <w:p>
-            <w:pPr>
-              <w:pStyle w:val="ListParagraph"/>
-              <w:ind w:left="288"/>
-              <w:rPr>
-                <w:rFonts w:ascii="Courier New" w:hAnsi="Courier New" w:cs="Courier New"/>
-              </w:rPr>
-            </w:pPr>
-          </w:p>
-          <w:p>
-            <w:pPr>
-              <w:pStyle w:val="ListParagraph"/>
-              <w:ind w:left="288"/>
-              <w:rPr>
-                <w:rFonts w:ascii="Courier New" w:hAnsi="Courier New" w:cs="Courier New"/>
-              </w:rPr>
-            </w:pPr>
-            <w:r>
-              <w:rPr>
-                <w:rFonts w:ascii="Courier New" w:hAnsi="Courier New" w:cs="Courier New"/>
-              </w:rPr>
-              <w:t>Enter Profile Name:</w:t>
-            </w:r>
-            <w:r>
-              <w:rPr>
-                <w:rFonts w:ascii="Courier New" w:hAnsi="Courier New" w:cs="Courier New"/>
-              </w:rPr>
-              <w:t>”</w:t>
+              <w:t>“Creating and adding a profile</w:t>
+            </w:r>
+          </w:p>
+          <w:p>
+            <w:pPr>
+              <w:pStyle w:val="ListParagraph"/>
+              <w:ind w:left="288"/>
+              <w:rPr>
+                <w:rFonts w:ascii="Courier New" w:hAnsi="Courier New" w:cs="Courier New"/>
+              </w:rPr>
+            </w:pPr>
+          </w:p>
+          <w:p>
+            <w:pPr>
+              <w:pStyle w:val="ListParagraph"/>
+              <w:ind w:left="288"/>
+              <w:rPr>
+                <w:rFonts w:ascii="Courier New" w:hAnsi="Courier New" w:cs="Courier New"/>
+              </w:rPr>
+            </w:pPr>
+            <w:r>
+              <w:rPr>
+                <w:rFonts w:ascii="Courier New" w:hAnsi="Courier New" w:cs="Courier New"/>
+              </w:rPr>
+              <w:t>Enter Profile Name:”</w:t>
             </w:r>
           </w:p>
           <w:p>
@@ -743,13 +697,7 @@
               <w:rPr>
                 <w:rFonts w:ascii="Courier New" w:hAnsi="Courier New" w:cs="Courier New"/>
               </w:rPr>
-              <w:t>“</w:t>
-            </w:r>
-            <w:r>
-              <w:rPr>
-                <w:rFonts w:ascii="Courier New" w:hAnsi="Courier New" w:cs="Courier New"/>
-              </w:rPr>
-              <w:t>Profile created and added</w:t>
+              <w:t>“Profile created and added</w:t>
             </w:r>
           </w:p>
           <w:p>
@@ -788,21 +736,7 @@
               <w:rPr>
                 <w:rFonts w:ascii="Courier New" w:hAnsi="Courier New" w:cs="Courier New"/>
               </w:rPr>
-              <w:t xml:space="preserve">1 - </w:t>
-            </w:r>
-            <w:proofErr w:type="spellStart"/>
-            <w:r>
-              <w:rPr>
-                <w:rFonts w:ascii="Courier New" w:hAnsi="Courier New" w:cs="Courier New"/>
-              </w:rPr>
-              <w:t>Create&amp;Add</w:t>
-            </w:r>
-            <w:proofErr w:type="spellEnd"/>
-            <w:r>
-              <w:rPr>
-                <w:rFonts w:ascii="Courier New" w:hAnsi="Courier New" w:cs="Courier New"/>
-              </w:rPr>
-              <w:t xml:space="preserve"> Java Object "Profile"</w:t>
+              <w:t>1 - Create&amp;Add Java Object "Profile"</w:t>
             </w:r>
           </w:p>
           <w:p>
@@ -862,13 +796,7 @@
               <w:rPr>
                 <w:rFonts w:ascii="Courier New" w:hAnsi="Courier New" w:cs="Courier New"/>
               </w:rPr>
-              <w:t>5 - Exit program</w:t>
-            </w:r>
-            <w:r>
-              <w:rPr>
-                <w:rFonts w:ascii="Courier New" w:hAnsi="Courier New" w:cs="Courier New"/>
-              </w:rPr>
-              <w:t>”</w:t>
+              <w:t>5 - Exit program”</w:t>
             </w:r>
           </w:p>
           <w:p>
@@ -889,7 +817,15 @@
               </w:numPr>
             </w:pPr>
             <w:r>
-              <w:t>User clicks “2” and then ENTER</w:t>
+              <w:t xml:space="preserve">User </w:t>
+            </w:r>
+            <w:r>
+              <w:t>types</w:t>
+            </w:r>
+            <w:bookmarkStart w:id="0" w:name="_GoBack"/>
+            <w:bookmarkEnd w:id="0"/>
+            <w:r>
+              <w:t xml:space="preserve"> “2” and then ENTER</w:t>
             </w:r>
           </w:p>
           <w:p>
@@ -955,23 +891,7 @@
               <w:rPr>
                 <w:rFonts w:ascii="Courier New" w:hAnsi="Courier New" w:cs="Courier New"/>
               </w:rPr>
-              <w:t>They are stored locally as "</w:t>
-            </w:r>
-            <w:proofErr w:type="spellStart"/>
-            <w:proofErr w:type="gramStart"/>
-            <w:r>
-              <w:rPr>
-                <w:rFonts w:ascii="Courier New" w:hAnsi="Courier New" w:cs="Courier New"/>
-              </w:rPr>
-              <w:t>profiles.json</w:t>
-            </w:r>
-            <w:proofErr w:type="spellEnd"/>
-            <w:proofErr w:type="gramEnd"/>
-            <w:r>
-              <w:rPr>
-                <w:rFonts w:ascii="Courier New" w:hAnsi="Courier New" w:cs="Courier New"/>
-              </w:rPr>
-              <w:t>"</w:t>
+              <w:t>They are stored locally as "profiles.json"</w:t>
             </w:r>
           </w:p>
           <w:p>
@@ -1010,21 +930,7 @@
               <w:rPr>
                 <w:rFonts w:ascii="Courier New" w:hAnsi="Courier New" w:cs="Courier New"/>
               </w:rPr>
-              <w:t xml:space="preserve">1 - </w:t>
-            </w:r>
-            <w:proofErr w:type="spellStart"/>
-            <w:r>
-              <w:rPr>
-                <w:rFonts w:ascii="Courier New" w:hAnsi="Courier New" w:cs="Courier New"/>
-              </w:rPr>
-              <w:t>Create&amp;Add</w:t>
-            </w:r>
-            <w:proofErr w:type="spellEnd"/>
-            <w:r>
-              <w:rPr>
-                <w:rFonts w:ascii="Courier New" w:hAnsi="Courier New" w:cs="Courier New"/>
-              </w:rPr>
-              <w:t xml:space="preserve"> Java Object "Profile"</w:t>
+              <w:t>1 - Create&amp;Add Java Object "Profile"</w:t>
             </w:r>
           </w:p>
           <w:p>
@@ -1102,13 +1008,7 @@
               </w:numPr>
             </w:pPr>
             <w:r>
-              <w:t>User clicks “</w:t>
-            </w:r>
-            <w:r>
-              <w:t>5</w:t>
-            </w:r>
-            <w:r>
-              <w:t>” and then ENTER</w:t>
+              <w:t>User clicks “5” and then ENTER</w:t>
             </w:r>
           </w:p>
           <w:p>
@@ -1219,16 +1119,7 @@
               </w:numPr>
             </w:pPr>
             <w:r>
-              <w:t xml:space="preserve">Perform “Main Success Scenario” steps </w:t>
-            </w:r>
-            <w:r>
-              <w:t>5</w:t>
-            </w:r>
-            <w:r>
-              <w:t xml:space="preserve"> – </w:t>
-            </w:r>
-            <w:r>
-              <w:t>12</w:t>
+              <w:t>Perform “Main Success Scenario” steps 5 – 12</w:t>
             </w:r>
           </w:p>
         </w:tc>

</xml_diff>